<commit_message>
Assorted tweaks and bug fixes related to ensuring the 0.4.1 code has not caused significant regressions in the core library
Updated design documents for 0.4.2 and 0.4.3
</commit_message>
<xml_diff>
--- a/Design/dotNetRDF 0.4.2 Design.docx
+++ b/Design/dotNetRDF 0.4.2 Design.docx
@@ -1,6 +1,6 @@
 
 <file path=word/document.xml><?xml version="1.0" encoding="utf-8"?>
-<w:document xmlns:wpc="http://schemas.microsoft.com/office/word/2010/wordprocessingCanvas" xmlns:mc="http://schemas.openxmlformats.org/markup-compatibility/2006" xmlns:o="urn:schemas-microsoft-com:office:office" xmlns:r="http://schemas.openxmlformats.org/officeDocument/2006/relationships" xmlns:m="http://schemas.openxmlformats.org/officeDocument/2006/math" xmlns:v="urn:schemas-microsoft-com:vml" xmlns:wp14="http://schemas.microsoft.com/office/word/2010/wordprocessingDrawing" xmlns:wp="http://schemas.openxmlformats.org/drawingml/2006/wordprocessingDrawing" xmlns:w10="urn:schemas-microsoft-com:office:word" xmlns:w="http://schemas.openxmlformats.org/wordprocessingml/2006/main" xmlns:w14="http://schemas.microsoft.com/office/word/2010/wordml" xmlns:wpg="http://schemas.microsoft.com/office/word/2010/wordprocessingGroup" xmlns:wpi="http://schemas.microsoft.com/office/word/2010/wordprocessingInk" xmlns:wne="http://schemas.microsoft.com/office/word/2006/wordml" xmlns:wps="http://schemas.microsoft.com/office/word/2010/wordprocessingShape" mc:Ignorable="w14 wp14">
+<w:document xmlns:ve="http://schemas.openxmlformats.org/markup-compatibility/2006" xmlns:o="urn:schemas-microsoft-com:office:office" xmlns:r="http://schemas.openxmlformats.org/officeDocument/2006/relationships" xmlns:m="http://schemas.openxmlformats.org/officeDocument/2006/math" xmlns:v="urn:schemas-microsoft-com:vml" xmlns:wp="http://schemas.openxmlformats.org/drawingml/2006/wordprocessingDrawing" xmlns:w10="urn:schemas-microsoft-com:office:word" xmlns:w="http://schemas.openxmlformats.org/wordprocessingml/2006/main" xmlns:wne="http://schemas.microsoft.com/office/word/2006/wordml">
   <w:body>
     <w:p>
       <w:pPr>
@@ -9,7 +9,6 @@
           <w:sz w:val="48"/>
         </w:rPr>
       </w:pPr>
-      <w:proofErr w:type="spellStart"/>
       <w:proofErr w:type="gramStart"/>
       <w:r>
         <w:rPr>
@@ -17,7 +16,6 @@
         </w:rPr>
         <w:t>dotNetRDF</w:t>
       </w:r>
-      <w:proofErr w:type="spellEnd"/>
       <w:proofErr w:type="gramEnd"/>
       <w:r>
         <w:rPr>
@@ -30,12 +28,10 @@
       <w:pPr>
         <w:pStyle w:val="Heading2"/>
       </w:pPr>
-      <w:proofErr w:type="spellStart"/>
       <w:proofErr w:type="gramStart"/>
       <w:r>
         <w:t>dotNetRDF</w:t>
       </w:r>
-      <w:proofErr w:type="spellEnd"/>
       <w:proofErr w:type="gramEnd"/>
       <w:r>
         <w:t xml:space="preserve"> Version 0.4.2</w:t>
@@ -65,47 +61,24 @@
         <w:br/>
       </w:r>
       <w:r>
-        <w:t xml:space="preserve">Author: Rob </w:t>
-      </w:r>
-      <w:proofErr w:type="spellStart"/>
-      <w:r>
-        <w:t>Vesse</w:t>
-      </w:r>
-      <w:proofErr w:type="spellEnd"/>
+        <w:t>Author: Rob Vesse</w:t>
+      </w:r>
       <w:r>
         <w:br/>
-        <w:t xml:space="preserve">Proposed Implementer: Rob </w:t>
-      </w:r>
-      <w:proofErr w:type="spellStart"/>
-      <w:r>
-        <w:t>Vesse</w:t>
-      </w:r>
-      <w:proofErr w:type="spellEnd"/>
+        <w:t>Proposed Implementer: Rob Vesse</w:t>
+      </w:r>
       <w:r>
         <w:br/>
         <w:t xml:space="preserve">Last Updated: </w:t>
       </w:r>
-      <w:r>
-        <w:fldChar w:fldCharType="begin"/>
-      </w:r>
-      <w:r>
-        <w:instrText xml:space="preserve"> DATE   \* MERGEFORMAT </w:instrText>
-      </w:r>
-      <w:r>
-        <w:fldChar w:fldCharType="separate"/>
-      </w:r>
-      <w:r>
-        <w:rPr>
-          <w:noProof/>
-        </w:rPr>
-        <w:t>04/03/2011</w:t>
-      </w:r>
-      <w:r>
-        <w:rPr>
-          <w:noProof/>
-        </w:rPr>
-        <w:fldChar w:fldCharType="end"/>
-      </w:r>
+      <w:fldSimple w:instr=" SAVEDATE   \* MERGEFORMAT ">
+        <w:r>
+          <w:rPr>
+            <w:noProof/>
+          </w:rPr>
+          <w:t>04/03/2011 14:49:00</w:t>
+        </w:r>
+      </w:fldSimple>
     </w:p>
     <w:p>
       <w:pPr>
@@ -124,7 +97,7 @@
         </w:numPr>
       </w:pPr>
       <w:r>
-        <w:t>Thread safe dataset management for Leviathan (if not done in 0.4.1)</w:t>
+        <w:t>SPARQL Support to match 1.1 Last Call specifications which should be released by time development on this branch starts</w:t>
       </w:r>
     </w:p>
     <w:p>
@@ -136,7 +109,23 @@
         </w:numPr>
       </w:pPr>
       <w:r>
-        <w:t>Improved Persistent Graphs (if not done in 0.4.1)</w:t>
+        <w:t xml:space="preserve">Migrate as much of the core Leviathan engine as feasible directly into </w:t>
+      </w:r>
+      <w:proofErr w:type="spellStart"/>
+      <w:r>
+        <w:t>LeviathanQueryProcessor</w:t>
+      </w:r>
+      <w:proofErr w:type="spellEnd"/>
+      <w:r>
+        <w:t xml:space="preserve"> and </w:t>
+      </w:r>
+      <w:proofErr w:type="spellStart"/>
+      <w:r>
+        <w:t>LeviathanUpdateProcessor</w:t>
+      </w:r>
+      <w:proofErr w:type="spellEnd"/>
+      <w:r>
+        <w:t xml:space="preserve"> respectively</w:t>
       </w:r>
     </w:p>
     <w:p>
@@ -148,47 +137,7 @@
         </w:numPr>
       </w:pPr>
       <w:r>
-        <w:t>SPARQL Update commands to become atomic</w:t>
-      </w:r>
-    </w:p>
-    <w:p>
-      <w:pPr>
-        <w:pStyle w:val="ListParagraph"/>
-        <w:numPr>
-          <w:ilvl w:val="0"/>
-          <w:numId w:val="1"/>
-        </w:numPr>
-      </w:pPr>
-      <w:r>
-        <w:t>SPARQL Support to match 1.1 Last Call specifications which should be released by time development on this branch starts</w:t>
-      </w:r>
-    </w:p>
-    <w:p>
-      <w:pPr>
-        <w:pStyle w:val="ListParagraph"/>
-        <w:numPr>
-          <w:ilvl w:val="0"/>
-          <w:numId w:val="1"/>
-        </w:numPr>
-      </w:pPr>
-      <w:r>
-        <w:t xml:space="preserve">Migrate as much of the core Leviathan engine as feasible directly into </w:t>
-      </w:r>
-      <w:proofErr w:type="spellStart"/>
-      <w:r>
-        <w:t>LeviathanQueryProcessor</w:t>
-      </w:r>
-      <w:proofErr w:type="spellEnd"/>
-      <w:r>
-        <w:t xml:space="preserve"> and </w:t>
-      </w:r>
-      <w:proofErr w:type="spellStart"/>
-      <w:r>
-        <w:t>LeviathanUpdateProcessor</w:t>
-      </w:r>
-      <w:proofErr w:type="spellEnd"/>
-      <w:r>
-        <w:t xml:space="preserve"> respectively</w:t>
+        <w:t>RDFa Parser rewrite</w:t>
       </w:r>
     </w:p>
     <w:p>
@@ -249,20 +198,62 @@
         <w:pStyle w:val="Heading2"/>
       </w:pPr>
       <w:r>
-        <w:t>Thread Safe Dataset Management for Leviathan</w:t>
-      </w:r>
-    </w:p>
-    <w:p>
-      <w:r>
-        <w:t xml:space="preserve">See </w:t>
+        <w:t>SPARQL Support to 1.1 Last Call Specification</w:t>
+      </w:r>
+    </w:p>
+    <w:p>
+      <w:r>
+        <w:t>Unable to elaborate on any needed changes at present as Last Call specifications have yet to be published</w:t>
+      </w:r>
+    </w:p>
+    <w:p>
+      <w:pPr>
+        <w:pStyle w:val="Heading2"/>
+      </w:pPr>
+      <w:r>
+        <w:t xml:space="preserve">Migrate core engine into </w:t>
       </w:r>
       <w:proofErr w:type="spellStart"/>
       <w:r>
-        <w:t>dotNetRDF</w:t>
+        <w:t>LeviathanQueryProcessor</w:t>
       </w:r>
       <w:proofErr w:type="spellEnd"/>
       <w:r>
-        <w:t xml:space="preserve"> 0.4.1 Design for details</w:t>
+        <w:t xml:space="preserve"> and </w:t>
+      </w:r>
+      <w:proofErr w:type="spellStart"/>
+      <w:r>
+        <w:t>LeviathanUpdateProcessor</w:t>
+      </w:r>
+      <w:proofErr w:type="spellEnd"/>
+    </w:p>
+    <w:p>
+      <w:r>
+        <w:t xml:space="preserve">Move the implementations from the isolated </w:t>
+      </w:r>
+      <w:proofErr w:type="gramStart"/>
+      <w:r>
+        <w:t>Evaluate(</w:t>
+      </w:r>
+      <w:proofErr w:type="gramEnd"/>
+      <w:r>
+        <w:t xml:space="preserve">) methods on </w:t>
+      </w:r>
+      <w:proofErr w:type="spellStart"/>
+      <w:r>
+        <w:t>ISparqlAlgebra</w:t>
+      </w:r>
+      <w:proofErr w:type="spellEnd"/>
+      <w:r>
+        <w:t xml:space="preserve"> and </w:t>
+      </w:r>
+      <w:proofErr w:type="spellStart"/>
+      <w:r>
+        <w:t>SparqlUpdateCommand</w:t>
+      </w:r>
+      <w:proofErr w:type="spellEnd"/>
+      <w:r>
+        <w:t xml:space="preserve"> into the relevant Leviathan processors.  This will make the code more manageable and make it possible to make many methods virtual.  This will allow people to override specific parts of the engine themselves without having to replicate large chunks of the engine.</w:t>
       </w:r>
     </w:p>
     <w:p>
@@ -270,144 +261,18 @@
         <w:pStyle w:val="Heading2"/>
       </w:pPr>
       <w:r>
-        <w:t>Improved Persistent Graphs</w:t>
-      </w:r>
-    </w:p>
-    <w:p>
-      <w:r>
-        <w:t xml:space="preserve">See </w:t>
-      </w:r>
-      <w:proofErr w:type="spellStart"/>
-      <w:r>
-        <w:t>dotNetRDF</w:t>
-      </w:r>
-      <w:proofErr w:type="spellEnd"/>
-      <w:r>
-        <w:t xml:space="preserve"> 0.4.1 Design for details</w:t>
-      </w:r>
-    </w:p>
-    <w:p>
-      <w:pPr>
-        <w:pStyle w:val="Heading2"/>
-      </w:pPr>
-      <w:r>
-        <w:t>SPARQL Update commands to become atomic</w:t>
-      </w:r>
-    </w:p>
-    <w:p>
-      <w:r>
-        <w:t xml:space="preserve">A </w:t>
-      </w:r>
-      <w:proofErr w:type="spellStart"/>
-      <w:r>
-        <w:t>SparqlUpdateCommandSet</w:t>
-      </w:r>
-      <w:proofErr w:type="spellEnd"/>
-      <w:r>
-        <w:t xml:space="preserve"> should be applied atomically whereas currently each command is applied in turn and the changes flushed to the dataset.  </w:t>
-      </w:r>
-      <w:proofErr w:type="spellStart"/>
-      <w:r>
-        <w:t>ISparqlDataset</w:t>
-      </w:r>
-      <w:proofErr w:type="spellEnd"/>
-      <w:r>
-        <w:t xml:space="preserve"> will need an additional Discard method (could call it Rollback and rename Flush to Commit)</w:t>
-      </w:r>
-    </w:p>
-    <w:p>
-      <w:r>
-        <w:t xml:space="preserve">Will also need to change the update processor implementations so that </w:t>
-      </w:r>
-      <w:proofErr w:type="gramStart"/>
-      <w:r>
-        <w:t>Flush(</w:t>
-      </w:r>
-      <w:proofErr w:type="gramEnd"/>
-      <w:r>
-        <w:t xml:space="preserve">) is only called at the end of a command set and not after every command.  Some modifications will also be needed to ensure that in-memory changes can be </w:t>
-      </w:r>
-      <w:proofErr w:type="gramStart"/>
-      <w:r>
-        <w:t>discard</w:t>
-      </w:r>
-      <w:proofErr w:type="gramEnd"/>
-      <w:r>
-        <w:t>.  This should be achievable using the system described for Improved Persistent Graphs</w:t>
-      </w:r>
-      <w:r>
-        <w:t>.</w:t>
-      </w:r>
-      <w:bookmarkStart w:id="0" w:name="_GoBack"/>
-      <w:bookmarkEnd w:id="0"/>
-    </w:p>
-    <w:p>
-      <w:pPr>
-        <w:pStyle w:val="Heading2"/>
-      </w:pPr>
+        <w:t>RDFa Parser rewrite</w:t>
+      </w:r>
+    </w:p>
+    <w:p>
+      <w:r>
+        <w:t>Based on the RDFa 1.1 specification it is clear that it would be best if the RDFa parser was rewritten from scratch in a modular manner that allows it to apply to a host language of choice.  Provide modules for using it with HTML, XHTML, XML and SVG with the means to add additional ones in the future.</w:t>
+      </w:r>
+    </w:p>
+    <w:p>
       <w:r>
         <w:lastRenderedPageBreak/>
-        <w:t>SPARQL Support to 1.1 Last Call Specification</w:t>
-      </w:r>
-    </w:p>
-    <w:p>
-      <w:r>
-        <w:t xml:space="preserve">Unable to elaborate on any needed changes at present as Last Call specifications have yet to be </w:t>
-      </w:r>
-      <w:proofErr w:type="gramStart"/>
-      <w:r>
-        <w:t>published</w:t>
-      </w:r>
-      <w:proofErr w:type="gramEnd"/>
-    </w:p>
-    <w:p>
-      <w:pPr>
-        <w:pStyle w:val="Heading2"/>
-      </w:pPr>
-      <w:r>
-        <w:t xml:space="preserve">Migrate core engine into </w:t>
-      </w:r>
-      <w:proofErr w:type="spellStart"/>
-      <w:r>
-        <w:t>LeviathanQueryProcessor</w:t>
-      </w:r>
-      <w:proofErr w:type="spellEnd"/>
-      <w:r>
-        <w:t xml:space="preserve"> and </w:t>
-      </w:r>
-      <w:proofErr w:type="spellStart"/>
-      <w:r>
-        <w:t>LeviathanUpdateProcessor</w:t>
-      </w:r>
-      <w:proofErr w:type="spellEnd"/>
-    </w:p>
-    <w:p>
-      <w:r>
-        <w:t xml:space="preserve">Move the implementations from the isolated </w:t>
-      </w:r>
-      <w:proofErr w:type="gramStart"/>
-      <w:r>
-        <w:t>Evaluate(</w:t>
-      </w:r>
-      <w:proofErr w:type="gramEnd"/>
-      <w:r>
-        <w:t xml:space="preserve">) methods on </w:t>
-      </w:r>
-      <w:proofErr w:type="spellStart"/>
-      <w:r>
-        <w:t>ISparqlAlgebra</w:t>
-      </w:r>
-      <w:proofErr w:type="spellEnd"/>
-      <w:r>
-        <w:t xml:space="preserve"> and </w:t>
-      </w:r>
-      <w:proofErr w:type="spellStart"/>
-      <w:r>
-        <w:t>SparqlUpdateCommand</w:t>
-      </w:r>
-      <w:proofErr w:type="spellEnd"/>
-      <w:r>
-        <w:t xml:space="preserve"> into the relevant Leviathan processors.  This will make the code more manageable and make it possible to make many methods virtual.  This will allow people to override specific parts of the engine themselves without having to replicate large chunks of the engine.</w:t>
+        <w:t>Rewriting the parser will also allow for efficiency and memory improvements to be made.  The base parser architecture should be based upon RDFa 1.1 core and support extension points to allow for the extensions supported by different host languages.</w:t>
       </w:r>
     </w:p>
     <w:p/>
@@ -422,7 +287,7 @@
 </file>
 
 <file path=word/numbering.xml><?xml version="1.0" encoding="utf-8"?>
-<w:numbering xmlns:wpc="http://schemas.microsoft.com/office/word/2010/wordprocessingCanvas" xmlns:mc="http://schemas.openxmlformats.org/markup-compatibility/2006" xmlns:o="urn:schemas-microsoft-com:office:office" xmlns:r="http://schemas.openxmlformats.org/officeDocument/2006/relationships" xmlns:m="http://schemas.openxmlformats.org/officeDocument/2006/math" xmlns:v="urn:schemas-microsoft-com:vml" xmlns:wp14="http://schemas.microsoft.com/office/word/2010/wordprocessingDrawing" xmlns:wp="http://schemas.openxmlformats.org/drawingml/2006/wordprocessingDrawing" xmlns:w10="urn:schemas-microsoft-com:office:word" xmlns:w="http://schemas.openxmlformats.org/wordprocessingml/2006/main" xmlns:w14="http://schemas.microsoft.com/office/word/2010/wordml" xmlns:wpg="http://schemas.microsoft.com/office/word/2010/wordprocessingGroup" xmlns:wpi="http://schemas.microsoft.com/office/word/2010/wordprocessingInk" xmlns:wne="http://schemas.microsoft.com/office/word/2006/wordml" xmlns:wps="http://schemas.microsoft.com/office/word/2010/wordprocessingShape" mc:Ignorable="w14 wp14">
+<w:numbering xmlns:ve="http://schemas.openxmlformats.org/markup-compatibility/2006" xmlns:o="urn:schemas-microsoft-com:office:office" xmlns:r="http://schemas.openxmlformats.org/officeDocument/2006/relationships" xmlns:m="http://schemas.openxmlformats.org/officeDocument/2006/math" xmlns:v="urn:schemas-microsoft-com:vml" xmlns:wp="http://schemas.openxmlformats.org/drawingml/2006/wordprocessingDrawing" xmlns:w10="urn:schemas-microsoft-com:office:word" xmlns:w="http://schemas.openxmlformats.org/wordprocessingml/2006/main" xmlns:wne="http://schemas.microsoft.com/office/word/2006/wordml">
   <w:abstractNum w:abstractNumId="0">
     <w:nsid w:val="19E3498F"/>
     <w:multiLevelType w:val="hybridMultilevel"/>
@@ -891,7 +756,7 @@
 </file>
 
 <file path=word/styles.xml><?xml version="1.0" encoding="utf-8"?>
-<w:styles xmlns:mc="http://schemas.openxmlformats.org/markup-compatibility/2006" xmlns:r="http://schemas.openxmlformats.org/officeDocument/2006/relationships" xmlns:w="http://schemas.openxmlformats.org/wordprocessingml/2006/main" xmlns:w14="http://schemas.microsoft.com/office/word/2010/wordml" mc:Ignorable="w14">
+<w:styles xmlns:r="http://schemas.openxmlformats.org/officeDocument/2006/relationships" xmlns:w="http://schemas.openxmlformats.org/wordprocessingml/2006/main">
   <w:docDefaults>
     <w:rPrDefault>
       <w:rPr>
@@ -1131,6 +996,7 @@
     <w:uiPriority w:val="99"/>
     <w:semiHidden/>
     <w:unhideWhenUsed/>
+    <w:qFormat/>
     <w:tblPr>
       <w:tblInd w:w="0" w:type="dxa"/>
       <w:tblCellMar>
@@ -1705,4 +1571,16 @@
   <a:objectDefaults/>
   <a:extraClrSchemeLst/>
 </a:theme>
+</file>
+
+<file path=customXml/item1.xml><?xml version="1.0" encoding="utf-8"?>
+<b:Sources xmlns:b="http://schemas.openxmlformats.org/officeDocument/2006/bibliography" xmlns="http://schemas.openxmlformats.org/officeDocument/2006/bibliography" SelectedStyle="\APA.XSL" StyleName="APA"/>
+</file>
+
+<file path=customXml/itemProps1.xml><?xml version="1.0" encoding="utf-8"?>
+<ds:datastoreItem xmlns:ds="http://schemas.openxmlformats.org/officeDocument/2006/customXml" ds:itemID="{7B9E1EE0-B55E-4587-8ADC-D3D5FCA9BF0D}">
+  <ds:schemaRefs>
+    <ds:schemaRef ds:uri="http://schemas.openxmlformats.org/officeDocument/2006/bibliography"/>
+  </ds:schemaRefs>
+</ds:datastoreItem>
 </file>
</xml_diff>

<commit_message>
Added an Extend operator to SPARQL Algebra Added a StrictAlgebraOptimiser (plus tests) which transforms BGPs into strict form i.e. uses Filter() and Extend() operators
Stub DydraConnector implementation
</commit_message>
<xml_diff>
--- a/Design/dotNetRDF 0.4.2 Design.docx
+++ b/Design/dotNetRDF 0.4.2 Design.docx
@@ -1,6 +1,6 @@
 
 <file path=word/document.xml><?xml version="1.0" encoding="utf-8"?>
-<w:document xmlns:ve="http://schemas.openxmlformats.org/markup-compatibility/2006" xmlns:o="urn:schemas-microsoft-com:office:office" xmlns:r="http://schemas.openxmlformats.org/officeDocument/2006/relationships" xmlns:m="http://schemas.openxmlformats.org/officeDocument/2006/math" xmlns:v="urn:schemas-microsoft-com:vml" xmlns:wp="http://schemas.openxmlformats.org/drawingml/2006/wordprocessingDrawing" xmlns:w10="urn:schemas-microsoft-com:office:word" xmlns:w="http://schemas.openxmlformats.org/wordprocessingml/2006/main" xmlns:wne="http://schemas.microsoft.com/office/word/2006/wordml">
+<w:document xmlns:wpc="http://schemas.microsoft.com/office/word/2010/wordprocessingCanvas" xmlns:mc="http://schemas.openxmlformats.org/markup-compatibility/2006" xmlns:o="urn:schemas-microsoft-com:office:office" xmlns:r="http://schemas.openxmlformats.org/officeDocument/2006/relationships" xmlns:m="http://schemas.openxmlformats.org/officeDocument/2006/math" xmlns:v="urn:schemas-microsoft-com:vml" xmlns:wp14="http://schemas.microsoft.com/office/word/2010/wordprocessingDrawing" xmlns:wp="http://schemas.openxmlformats.org/drawingml/2006/wordprocessingDrawing" xmlns:w10="urn:schemas-microsoft-com:office:word" xmlns:w="http://schemas.openxmlformats.org/wordprocessingml/2006/main" xmlns:w14="http://schemas.microsoft.com/office/word/2010/wordml" xmlns:wpg="http://schemas.microsoft.com/office/word/2010/wordprocessingGroup" xmlns:wpi="http://schemas.microsoft.com/office/word/2010/wordprocessingInk" xmlns:wne="http://schemas.microsoft.com/office/word/2006/wordml" xmlns:wps="http://schemas.microsoft.com/office/word/2010/wordprocessingShape" mc:Ignorable="w14 wp14">
   <w:body>
     <w:p>
       <w:pPr>
@@ -9,19 +9,36 @@
           <w:sz w:val="48"/>
         </w:rPr>
       </w:pPr>
+      <w:proofErr w:type="spellStart"/>
+      <w:proofErr w:type="gramStart"/>
       <w:r>
         <w:rPr>
           <w:sz w:val="48"/>
         </w:rPr>
-        <w:t>dotNetRDF Design Document</w:t>
+        <w:t>dotNetRDF</w:t>
+      </w:r>
+      <w:proofErr w:type="spellEnd"/>
+      <w:proofErr w:type="gramEnd"/>
+      <w:r>
+        <w:rPr>
+          <w:sz w:val="48"/>
+        </w:rPr>
+        <w:t xml:space="preserve"> Design Document</w:t>
       </w:r>
     </w:p>
     <w:p>
       <w:pPr>
         <w:pStyle w:val="Heading2"/>
       </w:pPr>
-      <w:r>
-        <w:t>dotNetRDF Version 0.4.2</w:t>
+      <w:proofErr w:type="spellStart"/>
+      <w:proofErr w:type="gramStart"/>
+      <w:r>
+        <w:t>dotNetRDF</w:t>
+      </w:r>
+      <w:proofErr w:type="spellEnd"/>
+      <w:proofErr w:type="gramEnd"/>
+      <w:r>
+        <w:t xml:space="preserve"> Version 0.4.2</w:t>
       </w:r>
     </w:p>
     <w:p>
@@ -51,24 +68,47 @@
         <w:br/>
       </w:r>
       <w:r>
-        <w:t>Author: Rob Vesse</w:t>
-      </w:r>
+        <w:t xml:space="preserve">Author: Rob </w:t>
+      </w:r>
+      <w:proofErr w:type="spellStart"/>
+      <w:r>
+        <w:t>Vesse</w:t>
+      </w:r>
+      <w:proofErr w:type="spellEnd"/>
       <w:r>
         <w:br/>
-        <w:t>Proposed Implementer: Rob Vesse</w:t>
-      </w:r>
+        <w:t xml:space="preserve">Proposed Implementer: Rob </w:t>
+      </w:r>
+      <w:proofErr w:type="spellStart"/>
+      <w:r>
+        <w:t>Vesse</w:t>
+      </w:r>
+      <w:proofErr w:type="spellEnd"/>
       <w:r>
         <w:br/>
         <w:t xml:space="preserve">Last Updated: </w:t>
       </w:r>
-      <w:fldSimple w:instr=" SAVEDATE   \* MERGEFORMAT ">
-        <w:r>
-          <w:rPr>
-            <w:noProof/>
-          </w:rPr>
-          <w:t>25/05/2011 13:55:00</w:t>
-        </w:r>
-      </w:fldSimple>
+      <w:r>
+        <w:fldChar w:fldCharType="begin"/>
+      </w:r>
+      <w:r>
+        <w:instrText xml:space="preserve"> SAVEDATE   \* MERGEFORMAT </w:instrText>
+      </w:r>
+      <w:r>
+        <w:fldChar w:fldCharType="separate"/>
+      </w:r>
+      <w:r>
+        <w:rPr>
+          <w:noProof/>
+        </w:rPr>
+        <w:t>25/05/2011 14:31:00</w:t>
+      </w:r>
+      <w:r>
+        <w:rPr>
+          <w:noProof/>
+        </w:rPr>
+        <w:fldChar w:fldCharType="end"/>
+      </w:r>
     </w:p>
     <w:p>
       <w:pPr>
@@ -98,8 +138,13 @@
           <w:numId w:val="1"/>
         </w:numPr>
       </w:pPr>
-      <w:r>
-        <w:t>RDFa Parser rewrite</w:t>
+      <w:proofErr w:type="spellStart"/>
+      <w:r>
+        <w:t>RDFa</w:t>
+      </w:r>
+      <w:proofErr w:type="spellEnd"/>
+      <w:r>
+        <w:t xml:space="preserve"> Parser rewrite</w:t>
       </w:r>
     </w:p>
     <w:p>
@@ -184,30 +229,149 @@
     </w:p>
     <w:p>
       <w:r>
-        <w:t>Refactor the Engine (particularly the Query side) so that it is much easier to extend the engine to work in new ways.  Add an additional property on SparqlEvaluationContext which registers a ISparqlQueryAlgebraProcessor&lt;SparqlEvaluationContext,BaseMultiset&gt;.   Then all existing Evaluate methods call an Apply() method on the context object which applies the registered processor (if any) OR calls the Evalute() method of the Algebra if not.</w:t>
-      </w:r>
-    </w:p>
-    <w:p>
-      <w:r>
-        <w:t>Also define a formal Extend() operator and implement its usage – deprecated LET support and move towards using Extend() instead of BindPattern inside a BGP.</w:t>
-      </w:r>
-    </w:p>
-    <w:p>
-      <w:r>
-        <w:t>Add additional methods to IUnaryOperator and IAbstractJoin which allow an algebra to be transformed more easily by optimisers.  The Transform(IAlgebraOptimiser) method should basically return the current operator with the given optimiser applied to the inner algebra.  Add a ITerminalOperator interface to mark non-BGP terminals e.g. Service()</w:t>
-      </w:r>
+        <w:t xml:space="preserve">Refactor the Engine (particularly the Query side) so that it is much easier to extend the engine to work in new ways.  Add an additional property on </w:t>
+      </w:r>
+      <w:proofErr w:type="spellStart"/>
+      <w:r>
+        <w:t>SparqlEvaluationContext</w:t>
+      </w:r>
+      <w:proofErr w:type="spellEnd"/>
+      <w:r>
+        <w:t xml:space="preserve"> which registers a ISparqlQueryAlgebraProcessor&lt;SparqlEvaluationContext</w:t>
+      </w:r>
+      <w:proofErr w:type="gramStart"/>
+      <w:r>
+        <w:t>,BaseMultiset</w:t>
+      </w:r>
+      <w:proofErr w:type="gramEnd"/>
+      <w:r>
+        <w:t xml:space="preserve">&gt;.   Then all existing Evaluate methods call an </w:t>
+      </w:r>
+      <w:proofErr w:type="gramStart"/>
+      <w:r>
+        <w:t>Apply(</w:t>
+      </w:r>
+      <w:proofErr w:type="gramEnd"/>
+      <w:r>
+        <w:t xml:space="preserve">) method on the context object which applies the registered processor (if any) OR calls the </w:t>
+      </w:r>
+      <w:proofErr w:type="spellStart"/>
+      <w:r>
+        <w:t>Evalute</w:t>
+      </w:r>
+      <w:proofErr w:type="spellEnd"/>
+      <w:r>
+        <w:t>() method of the Algebra if not.</w:t>
+      </w:r>
+    </w:p>
+    <w:p>
+      <w:r>
+        <w:t xml:space="preserve">Also define a formal </w:t>
+      </w:r>
+      <w:proofErr w:type="gramStart"/>
+      <w:r>
+        <w:t>Extend(</w:t>
+      </w:r>
+      <w:proofErr w:type="gramEnd"/>
+      <w:r>
+        <w:t xml:space="preserve">) operator and implement its usage – deprecated LET support and move towards using Extend() instead of </w:t>
+      </w:r>
+      <w:proofErr w:type="spellStart"/>
+      <w:r>
+        <w:t>BindPattern</w:t>
+      </w:r>
+      <w:proofErr w:type="spellEnd"/>
+      <w:r>
+        <w:t xml:space="preserve"> inside a BGP.</w:t>
+      </w:r>
+    </w:p>
+    <w:p>
+      <w:r>
+        <w:t xml:space="preserve">Add additional methods to </w:t>
+      </w:r>
+      <w:proofErr w:type="spellStart"/>
+      <w:r>
+        <w:t>IUnaryOperator</w:t>
+      </w:r>
+      <w:proofErr w:type="spellEnd"/>
+      <w:r>
+        <w:t xml:space="preserve"> and </w:t>
+      </w:r>
+      <w:proofErr w:type="spellStart"/>
+      <w:r>
+        <w:t>IAbstractJoin</w:t>
+      </w:r>
+      <w:proofErr w:type="spellEnd"/>
+      <w:r>
+        <w:t xml:space="preserve"> which allow </w:t>
+      </w:r>
+      <w:proofErr w:type="gramStart"/>
+      <w:r>
+        <w:t>an algebra</w:t>
+      </w:r>
+      <w:proofErr w:type="gramEnd"/>
+      <w:r>
+        <w:t xml:space="preserve"> to be transformed more easily by optimisers.  The </w:t>
+      </w:r>
+      <w:proofErr w:type="gramStart"/>
+      <w:r>
+        <w:t>Transform(</w:t>
+      </w:r>
+      <w:proofErr w:type="spellStart"/>
+      <w:proofErr w:type="gramEnd"/>
+      <w:r>
+        <w:t>IAlgebraOptimiser</w:t>
+      </w:r>
+      <w:proofErr w:type="spellEnd"/>
+      <w:r>
+        <w:t xml:space="preserve">) method should basically return the current operator with the given optimiser applied to the inner algebra.  Add a </w:t>
+      </w:r>
+      <w:proofErr w:type="spellStart"/>
+      <w:r>
+        <w:t>ITerminalOperator</w:t>
+      </w:r>
+      <w:proofErr w:type="spellEnd"/>
+      <w:r>
+        <w:t xml:space="preserve"> interface to mark non-BGP terminals e.g. </w:t>
+      </w:r>
+      <w:proofErr w:type="gramStart"/>
+      <w:r>
+        <w:t>Service()</w:t>
+      </w:r>
+      <w:proofErr w:type="gramEnd"/>
     </w:p>
     <w:p>
       <w:pPr>
         <w:pStyle w:val="Heading2"/>
       </w:pPr>
-      <w:r>
-        <w:t>RDFa Parser rewrite</w:t>
-      </w:r>
-    </w:p>
-    <w:p>
-      <w:r>
-        <w:t xml:space="preserve">Based on the RDFa 1.1 specification it is clear that it would be best if the RDFa parser was rewritten from scratch in a modular manner that allows it to apply to a host language of choice.  Provide </w:t>
+      <w:proofErr w:type="spellStart"/>
+      <w:r>
+        <w:t>RDFa</w:t>
+      </w:r>
+      <w:proofErr w:type="spellEnd"/>
+      <w:r>
+        <w:t xml:space="preserve"> Parser rewrite</w:t>
+      </w:r>
+    </w:p>
+    <w:p>
+      <w:r>
+        <w:t xml:space="preserve">Based on the </w:t>
+      </w:r>
+      <w:proofErr w:type="spellStart"/>
+      <w:r>
+        <w:t>RDFa</w:t>
+      </w:r>
+      <w:proofErr w:type="spellEnd"/>
+      <w:r>
+        <w:t xml:space="preserve"> 1.1 specification it is clear that it would be best if the </w:t>
+      </w:r>
+      <w:proofErr w:type="spellStart"/>
+      <w:r>
+        <w:t>RDFa</w:t>
+      </w:r>
+      <w:proofErr w:type="spellEnd"/>
+      <w:r>
+        <w:t xml:space="preserve"> parser was rewritten from scratch in a modular manner that allows it to apply to a host language of choice.  Provide </w:t>
       </w:r>
       <w:r>
         <w:lastRenderedPageBreak/>
@@ -216,7 +380,15 @@
     </w:p>
     <w:p>
       <w:r>
-        <w:t>Rewriting the parser will also allow for efficiency and memory improvements to be made.  The base parser architecture should be based upon RDFa 1.1 core and support extension points to allow for the extensions supported by different host languages.</w:t>
+        <w:t xml:space="preserve">Rewriting the parser will also allow for efficiency and memory improvements to be made.  The base parser architecture should be based upon </w:t>
+      </w:r>
+      <w:proofErr w:type="spellStart"/>
+      <w:r>
+        <w:t>RDFa</w:t>
+      </w:r>
+      <w:proofErr w:type="spellEnd"/>
+      <w:r>
+        <w:t xml:space="preserve"> 1.1 core and support extension points to allow for the extensions supported by different host languages.</w:t>
       </w:r>
     </w:p>
     <w:p>
@@ -232,12 +404,28 @@
         <w:pStyle w:val="Heading3"/>
       </w:pPr>
       <w:r>
-        <w:t>1 – Parallelise Union() evaluation</w:t>
-      </w:r>
-    </w:p>
-    <w:p>
-      <w:r>
-        <w:t>Investigate whether Union() evaluation can be safely parallelised</w:t>
+        <w:t xml:space="preserve">1 – Parallelise </w:t>
+      </w:r>
+      <w:proofErr w:type="gramStart"/>
+      <w:r>
+        <w:t>Union(</w:t>
+      </w:r>
+      <w:proofErr w:type="gramEnd"/>
+      <w:r>
+        <w:t>) evaluation</w:t>
+      </w:r>
+    </w:p>
+    <w:p>
+      <w:r>
+        <w:t xml:space="preserve">Investigate whether </w:t>
+      </w:r>
+      <w:proofErr w:type="gramStart"/>
+      <w:r>
+        <w:t>Union(</w:t>
+      </w:r>
+      <w:proofErr w:type="gramEnd"/>
+      <w:r>
+        <w:t>) evaluation can be safely parallelised</w:t>
       </w:r>
     </w:p>
     <w:p>
@@ -245,12 +433,67 @@
         <w:pStyle w:val="Heading3"/>
       </w:pPr>
       <w:r>
-        <w:t>2 – Improve Contains(String  var, INode value) on Multiset</w:t>
-      </w:r>
-    </w:p>
-    <w:p>
-      <w:r>
-        <w:t>Cache allowable values in a HashSet internally.  Also consider exposing this publicly so that TriplePattern can use this as a possibly faster way of determining what pre-bound values to insert during evaluation</w:t>
+        <w:t xml:space="preserve">2 – Improve </w:t>
+      </w:r>
+      <w:proofErr w:type="gramStart"/>
+      <w:r>
+        <w:t>Contains(</w:t>
+      </w:r>
+      <w:proofErr w:type="gramEnd"/>
+      <w:r>
+        <w:t xml:space="preserve">String  </w:t>
+      </w:r>
+      <w:proofErr w:type="spellStart"/>
+      <w:r>
+        <w:t>var</w:t>
+      </w:r>
+      <w:proofErr w:type="spellEnd"/>
+      <w:r>
+        <w:t xml:space="preserve">, </w:t>
+      </w:r>
+      <w:proofErr w:type="spellStart"/>
+      <w:r>
+        <w:t>INode</w:t>
+      </w:r>
+      <w:proofErr w:type="spellEnd"/>
+      <w:r>
+        <w:t xml:space="preserve"> value) on </w:t>
+      </w:r>
+      <w:proofErr w:type="spellStart"/>
+      <w:r>
+        <w:t>Multiset</w:t>
+      </w:r>
+      <w:proofErr w:type="spellEnd"/>
+      <w:r>
+        <w:t xml:space="preserve"> (Completed)</w:t>
+      </w:r>
+      <w:bookmarkStart w:id="0" w:name="_GoBack"/>
+      <w:bookmarkEnd w:id="0"/>
+    </w:p>
+    <w:p>
+      <w:proofErr w:type="gramStart"/>
+      <w:r>
+        <w:t xml:space="preserve">Cache allowable values in a </w:t>
+      </w:r>
+      <w:proofErr w:type="spellStart"/>
+      <w:r>
+        <w:t>HashSet</w:t>
+      </w:r>
+      <w:proofErr w:type="spellEnd"/>
+      <w:r>
+        <w:t xml:space="preserve"> internally.</w:t>
+      </w:r>
+      <w:proofErr w:type="gramEnd"/>
+      <w:r>
+        <w:t xml:space="preserve">  Also consider exposing this publicly so that </w:t>
+      </w:r>
+      <w:proofErr w:type="spellStart"/>
+      <w:r>
+        <w:t>TriplePattern</w:t>
+      </w:r>
+      <w:proofErr w:type="spellEnd"/>
+      <w:r>
+        <w:t xml:space="preserve"> can use this as a possibly faster way of determining what pre-bound values to insert during evaluation</w:t>
       </w:r>
     </w:p>
     <w:p>
@@ -263,8 +506,13 @@
     </w:p>
     <w:p>
       <w:r>
-        <w:t>Add to the Configuration API the ability to specify parsers and writers plus automatically associate them with specific MIME types, file extensions etc</w:t>
-      </w:r>
+        <w:t xml:space="preserve">Add to the Configuration API the ability to specify parsers and writers plus automatically associate them with specific MIME types, file extensions </w:t>
+      </w:r>
+      <w:proofErr w:type="spellStart"/>
+      <w:r>
+        <w:t>etc</w:t>
+      </w:r>
+      <w:proofErr w:type="spellEnd"/>
     </w:p>
     <w:p/>
     <w:sectPr>
@@ -278,7 +526,7 @@
 </file>
 
 <file path=word/numbering.xml><?xml version="1.0" encoding="utf-8"?>
-<w:numbering xmlns:ve="http://schemas.openxmlformats.org/markup-compatibility/2006" xmlns:o="urn:schemas-microsoft-com:office:office" xmlns:r="http://schemas.openxmlformats.org/officeDocument/2006/relationships" xmlns:m="http://schemas.openxmlformats.org/officeDocument/2006/math" xmlns:v="urn:schemas-microsoft-com:vml" xmlns:wp="http://schemas.openxmlformats.org/drawingml/2006/wordprocessingDrawing" xmlns:w10="urn:schemas-microsoft-com:office:word" xmlns:w="http://schemas.openxmlformats.org/wordprocessingml/2006/main" xmlns:wne="http://schemas.microsoft.com/office/word/2006/wordml">
+<w:numbering xmlns:wpc="http://schemas.microsoft.com/office/word/2010/wordprocessingCanvas" xmlns:mc="http://schemas.openxmlformats.org/markup-compatibility/2006" xmlns:o="urn:schemas-microsoft-com:office:office" xmlns:r="http://schemas.openxmlformats.org/officeDocument/2006/relationships" xmlns:m="http://schemas.openxmlformats.org/officeDocument/2006/math" xmlns:v="urn:schemas-microsoft-com:vml" xmlns:wp14="http://schemas.microsoft.com/office/word/2010/wordprocessingDrawing" xmlns:wp="http://schemas.openxmlformats.org/drawingml/2006/wordprocessingDrawing" xmlns:w10="urn:schemas-microsoft-com:office:word" xmlns:w="http://schemas.openxmlformats.org/wordprocessingml/2006/main" xmlns:w14="http://schemas.microsoft.com/office/word/2010/wordml" xmlns:wpg="http://schemas.microsoft.com/office/word/2010/wordprocessingGroup" xmlns:wpi="http://schemas.microsoft.com/office/word/2010/wordprocessingInk" xmlns:wne="http://schemas.microsoft.com/office/word/2006/wordml" xmlns:wps="http://schemas.microsoft.com/office/word/2010/wordprocessingShape" mc:Ignorable="w14 wp14">
   <w:abstractNum w:abstractNumId="0">
     <w:nsid w:val="19E3498F"/>
     <w:multiLevelType w:val="hybridMultilevel"/>
@@ -747,7 +995,7 @@
 </file>
 
 <file path=word/styles.xml><?xml version="1.0" encoding="utf-8"?>
-<w:styles xmlns:r="http://schemas.openxmlformats.org/officeDocument/2006/relationships" xmlns:w="http://schemas.openxmlformats.org/wordprocessingml/2006/main">
+<w:styles xmlns:mc="http://schemas.openxmlformats.org/markup-compatibility/2006" xmlns:r="http://schemas.openxmlformats.org/officeDocument/2006/relationships" xmlns:w="http://schemas.openxmlformats.org/wordprocessingml/2006/main" xmlns:w14="http://schemas.microsoft.com/office/word/2010/wordml" mc:Ignorable="w14">
   <w:docDefaults>
     <w:rPrDefault>
       <w:rPr>
@@ -987,7 +1235,6 @@
     <w:uiPriority w:val="99"/>
     <w:semiHidden/>
     <w:unhideWhenUsed/>
-    <w:qFormat/>
     <w:tblPr>
       <w:tblInd w:w="0" w:type="dxa"/>
       <w:tblCellMar>
@@ -1569,7 +1816,7 @@
 </file>
 
 <file path=customXml/itemProps1.xml><?xml version="1.0" encoding="utf-8"?>
-<ds:datastoreItem xmlns:ds="http://schemas.openxmlformats.org/officeDocument/2006/customXml" ds:itemID="{B9A518F2-AD53-4095-9769-4834791C4FDA}">
+<ds:datastoreItem xmlns:ds="http://schemas.openxmlformats.org/officeDocument/2006/customXml" ds:itemID="{9A9D3960-7E3B-482C-B63B-50D8F946FADE}">
   <ds:schemaRefs>
     <ds:schemaRef ds:uri="http://schemas.openxmlformats.org/officeDocument/2006/bibliography"/>
   </ds:schemaRefs>

</xml_diff>

<commit_message>
Added a partial implementation of auto-detection of readers and writers
Configured WebDemos to use the PrettyRdfXmlWriter using the new Configuration API features
</commit_message>
<xml_diff>
--- a/Design/dotNetRDF 0.4.2 Design.docx
+++ b/Design/dotNetRDF 0.4.2 Design.docx
@@ -88,27 +88,16 @@
         <w:br/>
         <w:t xml:space="preserve">Last Updated: </w:t>
       </w:r>
-      <w:r>
-        <w:fldChar w:fldCharType="begin"/>
-      </w:r>
-      <w:r>
-        <w:instrText xml:space="preserve"> SAVEDATE   \* MERGEFORMAT </w:instrText>
-      </w:r>
-      <w:r>
-        <w:fldChar w:fldCharType="separate"/>
-      </w:r>
-      <w:r>
-        <w:rPr>
-          <w:noProof/>
-        </w:rPr>
-        <w:t>25/05/2011 14:31:00</w:t>
-      </w:r>
-      <w:r>
-        <w:rPr>
-          <w:noProof/>
-        </w:rPr>
-        <w:fldChar w:fldCharType="end"/>
-      </w:r>
+      <w:fldSimple w:instr=" SAVEDATE   \* MERGEFORMAT ">
+        <w:r>
+          <w:rPr>
+            <w:noProof/>
+          </w:rPr>
+          <w:t>13/06/2011 14:35:00</w:t>
+        </w:r>
+      </w:fldSimple>
+      <w:bookmarkStart w:id="0" w:name="_GoBack"/>
+      <w:bookmarkEnd w:id="0"/>
     </w:p>
     <w:p>
       <w:pPr>
@@ -226,6 +215,9 @@
       <w:r>
         <w:t>SPARQL Engine Refactoring</w:t>
       </w:r>
+      <w:r>
+        <w:t xml:space="preserve"> (Completed)</w:t>
+      </w:r>
     </w:p>
     <w:p>
       <w:r>
@@ -274,7 +266,13 @@
       </w:r>
       <w:proofErr w:type="gramEnd"/>
       <w:r>
-        <w:t xml:space="preserve">) operator and implement its usage – deprecated LET support and move towards using Extend() instead of </w:t>
+        <w:t>) operator and implement its usage – depre</w:t>
+      </w:r>
+      <w:r>
+        <w:t>cate</w:t>
+      </w:r>
+      <w:r>
+        <w:t xml:space="preserve"> LET support and move towards using Extend() instead of </w:t>
       </w:r>
       <w:proofErr w:type="spellStart"/>
       <w:r>
@@ -467,8 +465,6 @@
       <w:r>
         <w:t xml:space="preserve"> (Completed)</w:t>
       </w:r>
-      <w:bookmarkStart w:id="0" w:name="_GoBack"/>
-      <w:bookmarkEnd w:id="0"/>
     </w:p>
     <w:p>
       <w:proofErr w:type="gramStart"/>
@@ -502,6 +498,9 @@
       </w:pPr>
       <w:r>
         <w:t>Configuration API Additions</w:t>
+      </w:r>
+      <w:r>
+        <w:t xml:space="preserve"> (In-Progress)</w:t>
       </w:r>
     </w:p>
     <w:p>
@@ -1816,7 +1815,7 @@
 </file>
 
 <file path=customXml/itemProps1.xml><?xml version="1.0" encoding="utf-8"?>
-<ds:datastoreItem xmlns:ds="http://schemas.openxmlformats.org/officeDocument/2006/customXml" ds:itemID="{9A9D3960-7E3B-482C-B63B-50D8F946FADE}">
+<ds:datastoreItem xmlns:ds="http://schemas.openxmlformats.org/officeDocument/2006/customXml" ds:itemID="{3E788C96-F9DB-46E2-BCC3-5EC0CB0CB56B}">
   <ds:schemaRefs>
     <ds:schemaRef ds:uri="http://schemas.openxmlformats.org/officeDocument/2006/bibliography"/>
   </ds:schemaRefs>

</xml_diff>

<commit_message>
Updated design documents, drafted a roadmap presentation Ensured that BaseGraphHandler applies configured writer options
</commit_message>
<xml_diff>
--- a/Design/dotNetRDF 0.4.2 Design.docx
+++ b/Design/dotNetRDF 0.4.2 Design.docx
@@ -28,6 +28,33 @@
     </w:p>
     <w:p>
       <w:pPr>
+        <w:rPr>
+          <w:b/>
+        </w:rPr>
+      </w:pPr>
+      <w:r>
+        <w:rPr>
+          <w:b/>
+        </w:rPr>
+        <w:t xml:space="preserve">NOTE – This document has been </w:t>
+      </w:r>
+      <w:proofErr w:type="spellStart"/>
+      <w:r>
+        <w:rPr>
+          <w:b/>
+        </w:rPr>
+        <w:t>superceded</w:t>
+      </w:r>
+      <w:proofErr w:type="spellEnd"/>
+      <w:r>
+        <w:rPr>
+          <w:b/>
+        </w:rPr>
+        <w:t xml:space="preserve"> by the 0.5.0 Design Document.  It was decided that the features from 0.4.2 and 0.4.3 would be rolled into a single 0.5.0 release instead since some features have been developed sooner than planned and significant API changes and additions have been made.</w:t>
+      </w:r>
+    </w:p>
+    <w:p>
+      <w:pPr>
         <w:pStyle w:val="Heading2"/>
       </w:pPr>
       <w:proofErr w:type="spellStart"/>
@@ -88,14 +115,27 @@
         <w:br/>
         <w:t xml:space="preserve">Last Updated: </w:t>
       </w:r>
-      <w:fldSimple w:instr=" SAVEDATE   \* MERGEFORMAT ">
-        <w:r>
-          <w:rPr>
-            <w:noProof/>
-          </w:rPr>
-          <w:t>13/06/2011 14:35:00</w:t>
-        </w:r>
-      </w:fldSimple>
+      <w:r>
+        <w:fldChar w:fldCharType="begin"/>
+      </w:r>
+      <w:r>
+        <w:instrText xml:space="preserve"> SAVEDATE   \* MERGEFORMAT </w:instrText>
+      </w:r>
+      <w:r>
+        <w:fldChar w:fldCharType="separate"/>
+      </w:r>
+      <w:r>
+        <w:rPr>
+          <w:noProof/>
+        </w:rPr>
+        <w:t>04/07/2011 10:59:00</w:t>
+      </w:r>
+      <w:r>
+        <w:rPr>
+          <w:noProof/>
+        </w:rPr>
+        <w:fldChar w:fldCharType="end"/>
+      </w:r>
       <w:bookmarkStart w:id="0" w:name="_GoBack"/>
       <w:bookmarkEnd w:id="0"/>
     </w:p>
@@ -344,6 +384,7 @@
       </w:pPr>
       <w:proofErr w:type="spellStart"/>
       <w:r>
+        <w:lastRenderedPageBreak/>
         <w:t>RDFa</w:t>
       </w:r>
       <w:proofErr w:type="spellEnd"/>
@@ -369,11 +410,7 @@
       </w:r>
       <w:proofErr w:type="spellEnd"/>
       <w:r>
-        <w:t xml:space="preserve"> parser was rewritten from scratch in a modular manner that allows it to apply to a host language of choice.  Provide </w:t>
-      </w:r>
-      <w:r>
-        <w:lastRenderedPageBreak/>
-        <w:t>modules for using it with HTML, XHTML, XML and SVG with the means to add additional ones in the future.</w:t>
+        <w:t xml:space="preserve"> parser was rewritten from scratch in a modular manner that allows it to apply to a host language of choice.  Provide modules for using it with HTML, XHTML, XML and SVG with the means to add additional ones in the future.</w:t>
       </w:r>
     </w:p>
     <w:p>
@@ -1815,7 +1852,7 @@
 </file>
 
 <file path=customXml/itemProps1.xml><?xml version="1.0" encoding="utf-8"?>
-<ds:datastoreItem xmlns:ds="http://schemas.openxmlformats.org/officeDocument/2006/customXml" ds:itemID="{3E788C96-F9DB-46E2-BCC3-5EC0CB0CB56B}">
+<ds:datastoreItem xmlns:ds="http://schemas.openxmlformats.org/officeDocument/2006/customXml" ds:itemID="{CFC06EA1-71DE-4AAB-8B6B-B6C4C200CD13}">
   <ds:schemaRefs>
     <ds:schemaRef ds:uri="http://schemas.openxmlformats.org/officeDocument/2006/bibliography"/>
   </ds:schemaRefs>

</xml_diff>

<commit_message>
Fixed up Trunk solution file, updated design documents
</commit_message>
<xml_diff>
--- a/Design/dotNetRDF 0.4.2 Design.docx
+++ b/Design/dotNetRDF 0.4.2 Design.docx
@@ -1,6 +1,6 @@
 
 <file path=word/document.xml><?xml version="1.0" encoding="utf-8"?>
-<w:document xmlns:wpc="http://schemas.microsoft.com/office/word/2010/wordprocessingCanvas" xmlns:mc="http://schemas.openxmlformats.org/markup-compatibility/2006" xmlns:o="urn:schemas-microsoft-com:office:office" xmlns:r="http://schemas.openxmlformats.org/officeDocument/2006/relationships" xmlns:m="http://schemas.openxmlformats.org/officeDocument/2006/math" xmlns:v="urn:schemas-microsoft-com:vml" xmlns:wp14="http://schemas.microsoft.com/office/word/2010/wordprocessingDrawing" xmlns:wp="http://schemas.openxmlformats.org/drawingml/2006/wordprocessingDrawing" xmlns:w10="urn:schemas-microsoft-com:office:word" xmlns:w="http://schemas.openxmlformats.org/wordprocessingml/2006/main" xmlns:w14="http://schemas.microsoft.com/office/word/2010/wordml" xmlns:wpg="http://schemas.microsoft.com/office/word/2010/wordprocessingGroup" xmlns:wpi="http://schemas.microsoft.com/office/word/2010/wordprocessingInk" xmlns:wne="http://schemas.microsoft.com/office/word/2006/wordml" xmlns:wps="http://schemas.microsoft.com/office/word/2010/wordprocessingShape" mc:Ignorable="w14 wp14">
+<w:document xmlns:ve="http://schemas.openxmlformats.org/markup-compatibility/2006" xmlns:o="urn:schemas-microsoft-com:office:office" xmlns:r="http://schemas.openxmlformats.org/officeDocument/2006/relationships" xmlns:m="http://schemas.openxmlformats.org/officeDocument/2006/math" xmlns:v="urn:schemas-microsoft-com:vml" xmlns:wp="http://schemas.openxmlformats.org/drawingml/2006/wordprocessingDrawing" xmlns:w10="urn:schemas-microsoft-com:office:word" xmlns:w="http://schemas.openxmlformats.org/wordprocessingml/2006/main" xmlns:wne="http://schemas.microsoft.com/office/word/2006/wordml">
   <w:body>
     <w:p>
       <w:pPr>
@@ -9,21 +9,11 @@
           <w:sz w:val="48"/>
         </w:rPr>
       </w:pPr>
-      <w:proofErr w:type="spellStart"/>
-      <w:proofErr w:type="gramStart"/>
       <w:r>
         <w:rPr>
           <w:sz w:val="48"/>
         </w:rPr>
-        <w:t>dotNetRDF</w:t>
-      </w:r>
-      <w:proofErr w:type="spellEnd"/>
-      <w:proofErr w:type="gramEnd"/>
-      <w:r>
-        <w:rPr>
-          <w:sz w:val="48"/>
-        </w:rPr>
-        <w:t xml:space="preserve"> Design Document</w:t>
+        <w:t>dotNetRDF Design Document</w:t>
       </w:r>
     </w:p>
     <w:p>
@@ -36,36 +26,15 @@
         <w:rPr>
           <w:b/>
         </w:rPr>
-        <w:t xml:space="preserve">NOTE – This document has been </w:t>
-      </w:r>
-      <w:proofErr w:type="spellStart"/>
-      <w:r>
-        <w:rPr>
-          <w:b/>
-        </w:rPr>
-        <w:t>superceded</w:t>
-      </w:r>
-      <w:proofErr w:type="spellEnd"/>
-      <w:r>
-        <w:rPr>
-          <w:b/>
-        </w:rPr>
-        <w:t xml:space="preserve"> by the 0.5.0 Design Document.  It was decided that the features from 0.4.2 and 0.4.3 would be rolled into a single 0.5.0 release instead since some features have been developed sooner than planned and significant API changes and additions have been made.</w:t>
+        <w:t>NOTE – This document has been superceded by the 0.5.0 Design Document.  It was decided that the features from 0.4.2 and 0.4.3 would be rolled into a single 0.5.0 release instead since some features have been developed sooner than planned and significant API changes and additions have been made.</w:t>
       </w:r>
     </w:p>
     <w:p>
       <w:pPr>
         <w:pStyle w:val="Heading2"/>
       </w:pPr>
-      <w:proofErr w:type="spellStart"/>
-      <w:proofErr w:type="gramStart"/>
-      <w:r>
-        <w:t>dotNetRDF</w:t>
-      </w:r>
-      <w:proofErr w:type="spellEnd"/>
-      <w:proofErr w:type="gramEnd"/>
-      <w:r>
-        <w:t xml:space="preserve"> Version 0.4.2</w:t>
+      <w:r>
+        <w:t>dotNetRDF Version 0.4.2</w:t>
       </w:r>
     </w:p>
     <w:p>
@@ -95,47 +64,24 @@
         <w:br/>
       </w:r>
       <w:r>
-        <w:t xml:space="preserve">Author: Rob </w:t>
-      </w:r>
-      <w:proofErr w:type="spellStart"/>
-      <w:r>
-        <w:t>Vesse</w:t>
-      </w:r>
-      <w:proofErr w:type="spellEnd"/>
+        <w:t>Author: Rob Vesse</w:t>
+      </w:r>
       <w:r>
         <w:br/>
-        <w:t xml:space="preserve">Proposed Implementer: Rob </w:t>
-      </w:r>
-      <w:proofErr w:type="spellStart"/>
-      <w:r>
-        <w:t>Vesse</w:t>
-      </w:r>
-      <w:proofErr w:type="spellEnd"/>
+        <w:t>Proposed Implementer: Rob Vesse</w:t>
+      </w:r>
       <w:r>
         <w:br/>
         <w:t xml:space="preserve">Last Updated: </w:t>
       </w:r>
-      <w:r>
-        <w:fldChar w:fldCharType="begin"/>
-      </w:r>
-      <w:r>
-        <w:instrText xml:space="preserve"> SAVEDATE   \* MERGEFORMAT </w:instrText>
-      </w:r>
-      <w:r>
-        <w:fldChar w:fldCharType="separate"/>
-      </w:r>
-      <w:r>
-        <w:rPr>
-          <w:noProof/>
-        </w:rPr>
-        <w:t>04/07/2011 10:59:00</w:t>
-      </w:r>
-      <w:r>
-        <w:rPr>
-          <w:noProof/>
-        </w:rPr>
-        <w:fldChar w:fldCharType="end"/>
-      </w:r>
+      <w:fldSimple w:instr=" SAVEDATE   \* MERGEFORMAT ">
+        <w:r>
+          <w:rPr>
+            <w:noProof/>
+          </w:rPr>
+          <w:t>04/07/2011 11:00:00</w:t>
+        </w:r>
+      </w:fldSimple>
       <w:bookmarkStart w:id="0" w:name="_GoBack"/>
       <w:bookmarkEnd w:id="0"/>
     </w:p>
@@ -167,13 +113,8 @@
           <w:numId w:val="1"/>
         </w:numPr>
       </w:pPr>
-      <w:proofErr w:type="spellStart"/>
-      <w:r>
-        <w:t>RDFa</w:t>
-      </w:r>
-      <w:proofErr w:type="spellEnd"/>
-      <w:r>
-        <w:t xml:space="preserve"> Parser rewrite</w:t>
+      <w:r>
+        <w:t>RDFa Parser rewrite</w:t>
       </w:r>
     </w:p>
     <w:p>
@@ -256,174 +197,56 @@
         <w:t>SPARQL Engine Refactoring</w:t>
       </w:r>
       <w:r>
-        <w:t xml:space="preserve"> (Completed)</w:t>
-      </w:r>
-    </w:p>
-    <w:p>
-      <w:r>
-        <w:t xml:space="preserve">Refactor the Engine (particularly the Query side) so that it is much easier to extend the engine to work in new ways.  Add an additional property on </w:t>
-      </w:r>
-      <w:proofErr w:type="spellStart"/>
-      <w:r>
-        <w:t>SparqlEvaluationContext</w:t>
-      </w:r>
-      <w:proofErr w:type="spellEnd"/>
-      <w:r>
-        <w:t xml:space="preserve"> which registers a ISparqlQueryAlgebraProcessor&lt;SparqlEvaluationContext</w:t>
-      </w:r>
-      <w:proofErr w:type="gramStart"/>
-      <w:r>
-        <w:t>,BaseMultiset</w:t>
-      </w:r>
-      <w:proofErr w:type="gramEnd"/>
-      <w:r>
-        <w:t xml:space="preserve">&gt;.   Then all existing Evaluate methods call an </w:t>
-      </w:r>
-      <w:proofErr w:type="gramStart"/>
-      <w:r>
-        <w:t>Apply(</w:t>
-      </w:r>
-      <w:proofErr w:type="gramEnd"/>
-      <w:r>
-        <w:t xml:space="preserve">) method on the context object which applies the registered processor (if any) OR calls the </w:t>
-      </w:r>
-      <w:proofErr w:type="spellStart"/>
-      <w:r>
-        <w:t>Evalute</w:t>
-      </w:r>
-      <w:proofErr w:type="spellEnd"/>
-      <w:r>
-        <w:t>() method of the Algebra if not.</w:t>
-      </w:r>
-    </w:p>
-    <w:p>
-      <w:r>
-        <w:t xml:space="preserve">Also define a formal </w:t>
-      </w:r>
-      <w:proofErr w:type="gramStart"/>
-      <w:r>
-        <w:t>Extend(</w:t>
-      </w:r>
-      <w:proofErr w:type="gramEnd"/>
-      <w:r>
-        <w:t>) operator and implement its usage – depre</w:t>
+        <w:t xml:space="preserve"> (</w:t>
+      </w:r>
+      <w:r>
+        <w:t>Done</w:t>
+      </w:r>
+      <w:r>
+        <w:t>)</w:t>
+      </w:r>
+    </w:p>
+    <w:p>
+      <w:r>
+        <w:t>Refactor the Engine (particularly the Query side) so that it is much easier to extend the engine to work in new ways.  Add an additional property on SparqlEvaluationContext which registers a ISparqlQueryAlgebraProcessor&lt;SparqlEvaluationContext,BaseMultiset&gt;.   Then all existing Evaluate methods call an Apply() method on the context object which applies the registered processor (if any) OR calls the Evalute() method of the Algebra if not.</w:t>
+      </w:r>
+    </w:p>
+    <w:p>
+      <w:r>
+        <w:t>Also define a formal Extend() operator and implement its usage – depre</w:t>
       </w:r>
       <w:r>
         <w:t>cate</w:t>
       </w:r>
       <w:r>
-        <w:t xml:space="preserve"> LET support and move towards using Extend() instead of </w:t>
-      </w:r>
-      <w:proofErr w:type="spellStart"/>
-      <w:r>
-        <w:t>BindPattern</w:t>
-      </w:r>
-      <w:proofErr w:type="spellEnd"/>
-      <w:r>
-        <w:t xml:space="preserve"> inside a BGP.</w:t>
-      </w:r>
-    </w:p>
-    <w:p>
-      <w:r>
-        <w:t xml:space="preserve">Add additional methods to </w:t>
-      </w:r>
-      <w:proofErr w:type="spellStart"/>
-      <w:r>
-        <w:t>IUnaryOperator</w:t>
-      </w:r>
-      <w:proofErr w:type="spellEnd"/>
-      <w:r>
-        <w:t xml:space="preserve"> and </w:t>
-      </w:r>
-      <w:proofErr w:type="spellStart"/>
-      <w:r>
-        <w:t>IAbstractJoin</w:t>
-      </w:r>
-      <w:proofErr w:type="spellEnd"/>
-      <w:r>
-        <w:t xml:space="preserve"> which allow </w:t>
-      </w:r>
-      <w:proofErr w:type="gramStart"/>
-      <w:r>
-        <w:t>an algebra</w:t>
-      </w:r>
-      <w:proofErr w:type="gramEnd"/>
-      <w:r>
-        <w:t xml:space="preserve"> to be transformed more easily by optimisers.  The </w:t>
-      </w:r>
-      <w:proofErr w:type="gramStart"/>
-      <w:r>
-        <w:t>Transform(</w:t>
-      </w:r>
-      <w:proofErr w:type="spellStart"/>
-      <w:proofErr w:type="gramEnd"/>
-      <w:r>
-        <w:t>IAlgebraOptimiser</w:t>
-      </w:r>
-      <w:proofErr w:type="spellEnd"/>
-      <w:r>
-        <w:t xml:space="preserve">) method should basically return the current operator with the given optimiser applied to the inner algebra.  Add a </w:t>
-      </w:r>
-      <w:proofErr w:type="spellStart"/>
-      <w:r>
-        <w:t>ITerminalOperator</w:t>
-      </w:r>
-      <w:proofErr w:type="spellEnd"/>
-      <w:r>
-        <w:t xml:space="preserve"> interface to mark non-BGP terminals e.g. </w:t>
-      </w:r>
-      <w:proofErr w:type="gramStart"/>
-      <w:r>
-        <w:t>Service()</w:t>
-      </w:r>
-      <w:proofErr w:type="gramEnd"/>
+        <w:t xml:space="preserve"> LET support and move towards using Extend() instead of BindPattern inside a BGP.</w:t>
+      </w:r>
+    </w:p>
+    <w:p>
+      <w:r>
+        <w:t>Add additional methods to IUnaryOperator and IAbstractJoin which allow an algebra to be transformed more easily by optimisers.  The Transform(IAlgebraOptimiser) method should basically return the current operator with the given optimiser applied to the inner algebra.  Add a ITerminalOperator interface to mark non-BGP terminals e.g. Service()</w:t>
+      </w:r>
     </w:p>
     <w:p>
       <w:pPr>
         <w:pStyle w:val="Heading2"/>
       </w:pPr>
-      <w:proofErr w:type="spellStart"/>
       <w:r>
         <w:lastRenderedPageBreak/>
-        <w:t>RDFa</w:t>
-      </w:r>
-      <w:proofErr w:type="spellEnd"/>
-      <w:r>
-        <w:t xml:space="preserve"> Parser rewrite</w:t>
-      </w:r>
-    </w:p>
-    <w:p>
-      <w:r>
-        <w:t xml:space="preserve">Based on the </w:t>
-      </w:r>
-      <w:proofErr w:type="spellStart"/>
-      <w:r>
-        <w:t>RDFa</w:t>
-      </w:r>
-      <w:proofErr w:type="spellEnd"/>
-      <w:r>
-        <w:t xml:space="preserve"> 1.1 specification it is clear that it would be best if the </w:t>
-      </w:r>
-      <w:proofErr w:type="spellStart"/>
-      <w:r>
-        <w:t>RDFa</w:t>
-      </w:r>
-      <w:proofErr w:type="spellEnd"/>
-      <w:r>
-        <w:t xml:space="preserve"> parser was rewritten from scratch in a modular manner that allows it to apply to a host language of choice.  Provide modules for using it with HTML, XHTML, XML and SVG with the means to add additional ones in the future.</w:t>
-      </w:r>
-    </w:p>
-    <w:p>
-      <w:r>
-        <w:t xml:space="preserve">Rewriting the parser will also allow for efficiency and memory improvements to be made.  The base parser architecture should be based upon </w:t>
-      </w:r>
-      <w:proofErr w:type="spellStart"/>
-      <w:r>
-        <w:t>RDFa</w:t>
-      </w:r>
-      <w:proofErr w:type="spellEnd"/>
-      <w:r>
-        <w:t xml:space="preserve"> 1.1 core and support extension points to allow for the extensions supported by different host languages.</w:t>
+        <w:t>RDFa Parser rewrite</w:t>
+      </w:r>
+      <w:r>
+        <w:t xml:space="preserve"> (In Progress)</w:t>
+      </w:r>
+    </w:p>
+    <w:p>
+      <w:r>
+        <w:t>Based on the RDFa 1.1 specification it is clear that it would be best if the RDFa parser was rewritten from scratch in a modular manner that allows it to apply to a host language of choice.  Provide modules for using it with HTML, XHTML, XML and SVG with the means to add additional ones in the future.</w:t>
+      </w:r>
+    </w:p>
+    <w:p>
+      <w:r>
+        <w:t>Rewriting the parser will also allow for efficiency and memory improvements to be made.  The base parser architecture should be based upon RDFa 1.1 core and support extension points to allow for the extensions supported by different host languages.</w:t>
       </w:r>
     </w:p>
     <w:p>
@@ -439,28 +262,15 @@
         <w:pStyle w:val="Heading3"/>
       </w:pPr>
       <w:r>
-        <w:t xml:space="preserve">1 – Parallelise </w:t>
-      </w:r>
-      <w:proofErr w:type="gramStart"/>
-      <w:r>
-        <w:t>Union(</w:t>
-      </w:r>
-      <w:proofErr w:type="gramEnd"/>
-      <w:r>
-        <w:t>) evaluation</w:t>
-      </w:r>
-    </w:p>
-    <w:p>
-      <w:r>
-        <w:t xml:space="preserve">Investigate whether </w:t>
-      </w:r>
-      <w:proofErr w:type="gramStart"/>
-      <w:r>
-        <w:t>Union(</w:t>
-      </w:r>
-      <w:proofErr w:type="gramEnd"/>
-      <w:r>
-        <w:t>) evaluation can be safely parallelised</w:t>
+        <w:t>1 – Parallelise Union() evaluation</w:t>
+      </w:r>
+      <w:r>
+        <w:t xml:space="preserve"> (Done)</w:t>
+      </w:r>
+    </w:p>
+    <w:p>
+      <w:r>
+        <w:t>Investigate whether Union() evaluation can be safely parallelised</w:t>
       </w:r>
     </w:p>
     <w:p>
@@ -468,65 +278,21 @@
         <w:pStyle w:val="Heading3"/>
       </w:pPr>
       <w:r>
-        <w:t xml:space="preserve">2 – Improve </w:t>
-      </w:r>
-      <w:proofErr w:type="gramStart"/>
-      <w:r>
-        <w:t>Contains(</w:t>
-      </w:r>
-      <w:proofErr w:type="gramEnd"/>
-      <w:r>
-        <w:t xml:space="preserve">String  </w:t>
-      </w:r>
-      <w:proofErr w:type="spellStart"/>
-      <w:r>
-        <w:t>var</w:t>
-      </w:r>
-      <w:proofErr w:type="spellEnd"/>
-      <w:r>
-        <w:t xml:space="preserve">, </w:t>
-      </w:r>
-      <w:proofErr w:type="spellStart"/>
-      <w:r>
-        <w:t>INode</w:t>
-      </w:r>
-      <w:proofErr w:type="spellEnd"/>
-      <w:r>
-        <w:t xml:space="preserve"> value) on </w:t>
-      </w:r>
-      <w:proofErr w:type="spellStart"/>
-      <w:r>
-        <w:t>Multiset</w:t>
-      </w:r>
-      <w:proofErr w:type="spellEnd"/>
-      <w:r>
-        <w:t xml:space="preserve"> (Completed)</w:t>
-      </w:r>
-    </w:p>
-    <w:p>
-      <w:proofErr w:type="gramStart"/>
-      <w:r>
-        <w:t xml:space="preserve">Cache allowable values in a </w:t>
-      </w:r>
-      <w:proofErr w:type="spellStart"/>
-      <w:r>
-        <w:t>HashSet</w:t>
-      </w:r>
-      <w:proofErr w:type="spellEnd"/>
-      <w:r>
-        <w:t xml:space="preserve"> internally.</w:t>
-      </w:r>
-      <w:proofErr w:type="gramEnd"/>
-      <w:r>
-        <w:t xml:space="preserve">  Also consider exposing this publicly so that </w:t>
-      </w:r>
-      <w:proofErr w:type="spellStart"/>
-      <w:r>
-        <w:t>TriplePattern</w:t>
-      </w:r>
-      <w:proofErr w:type="spellEnd"/>
-      <w:r>
-        <w:t xml:space="preserve"> can use this as a possibly faster way of determining what pre-bound values to insert during evaluation</w:t>
+        <w:t>2 – Improve Contains(String  var, INode value) on Multiset</w:t>
+      </w:r>
+      <w:r>
+        <w:t xml:space="preserve"> (</w:t>
+      </w:r>
+      <w:r>
+        <w:t>Done</w:t>
+      </w:r>
+      <w:r>
+        <w:t>)</w:t>
+      </w:r>
+    </w:p>
+    <w:p>
+      <w:r>
+        <w:t>Cache allowable values in a HashSet internally.  Also consider exposing this publicly so that TriplePattern can use this as a possibly faster way of determining what pre-bound values to insert during evaluation</w:t>
       </w:r>
     </w:p>
     <w:p>
@@ -537,18 +303,16 @@
         <w:t>Configuration API Additions</w:t>
       </w:r>
       <w:r>
-        <w:t xml:space="preserve"> (In-Progress)</w:t>
-      </w:r>
-    </w:p>
-    <w:p>
-      <w:r>
-        <w:t xml:space="preserve">Add to the Configuration API the ability to specify parsers and writers plus automatically associate them with specific MIME types, file extensions </w:t>
-      </w:r>
-      <w:proofErr w:type="spellStart"/>
-      <w:r>
-        <w:t>etc</w:t>
-      </w:r>
-      <w:proofErr w:type="spellEnd"/>
+        <w:t xml:space="preserve"> (Done</w:t>
+      </w:r>
+      <w:r>
+        <w:t>)</w:t>
+      </w:r>
+    </w:p>
+    <w:p>
+      <w:r>
+        <w:t>Add to the Configuration API the ability to specify parsers and writers plus automatically associate them with specific MIME types, file extensions etc</w:t>
+      </w:r>
     </w:p>
     <w:p/>
     <w:sectPr>
@@ -562,7 +326,7 @@
 </file>
 
 <file path=word/numbering.xml><?xml version="1.0" encoding="utf-8"?>
-<w:numbering xmlns:wpc="http://schemas.microsoft.com/office/word/2010/wordprocessingCanvas" xmlns:mc="http://schemas.openxmlformats.org/markup-compatibility/2006" xmlns:o="urn:schemas-microsoft-com:office:office" xmlns:r="http://schemas.openxmlformats.org/officeDocument/2006/relationships" xmlns:m="http://schemas.openxmlformats.org/officeDocument/2006/math" xmlns:v="urn:schemas-microsoft-com:vml" xmlns:wp14="http://schemas.microsoft.com/office/word/2010/wordprocessingDrawing" xmlns:wp="http://schemas.openxmlformats.org/drawingml/2006/wordprocessingDrawing" xmlns:w10="urn:schemas-microsoft-com:office:word" xmlns:w="http://schemas.openxmlformats.org/wordprocessingml/2006/main" xmlns:w14="http://schemas.microsoft.com/office/word/2010/wordml" xmlns:wpg="http://schemas.microsoft.com/office/word/2010/wordprocessingGroup" xmlns:wpi="http://schemas.microsoft.com/office/word/2010/wordprocessingInk" xmlns:wne="http://schemas.microsoft.com/office/word/2006/wordml" xmlns:wps="http://schemas.microsoft.com/office/word/2010/wordprocessingShape" mc:Ignorable="w14 wp14">
+<w:numbering xmlns:ve="http://schemas.openxmlformats.org/markup-compatibility/2006" xmlns:o="urn:schemas-microsoft-com:office:office" xmlns:r="http://schemas.openxmlformats.org/officeDocument/2006/relationships" xmlns:m="http://schemas.openxmlformats.org/officeDocument/2006/math" xmlns:v="urn:schemas-microsoft-com:vml" xmlns:wp="http://schemas.openxmlformats.org/drawingml/2006/wordprocessingDrawing" xmlns:w10="urn:schemas-microsoft-com:office:word" xmlns:w="http://schemas.openxmlformats.org/wordprocessingml/2006/main" xmlns:wne="http://schemas.microsoft.com/office/word/2006/wordml">
   <w:abstractNum w:abstractNumId="0">
     <w:nsid w:val="19E3498F"/>
     <w:multiLevelType w:val="hybridMultilevel"/>
@@ -1031,7 +795,7 @@
 </file>
 
 <file path=word/styles.xml><?xml version="1.0" encoding="utf-8"?>
-<w:styles xmlns:mc="http://schemas.openxmlformats.org/markup-compatibility/2006" xmlns:r="http://schemas.openxmlformats.org/officeDocument/2006/relationships" xmlns:w="http://schemas.openxmlformats.org/wordprocessingml/2006/main" xmlns:w14="http://schemas.microsoft.com/office/word/2010/wordml" mc:Ignorable="w14">
+<w:styles xmlns:r="http://schemas.openxmlformats.org/officeDocument/2006/relationships" xmlns:w="http://schemas.openxmlformats.org/wordprocessingml/2006/main">
   <w:docDefaults>
     <w:rPrDefault>
       <w:rPr>
@@ -1271,6 +1035,7 @@
     <w:uiPriority w:val="99"/>
     <w:semiHidden/>
     <w:unhideWhenUsed/>
+    <w:qFormat/>
     <w:tblPr>
       <w:tblInd w:w="0" w:type="dxa"/>
       <w:tblCellMar>
@@ -1852,7 +1617,7 @@
 </file>
 
 <file path=customXml/itemProps1.xml><?xml version="1.0" encoding="utf-8"?>
-<ds:datastoreItem xmlns:ds="http://schemas.openxmlformats.org/officeDocument/2006/customXml" ds:itemID="{CFC06EA1-71DE-4AAB-8B6B-B6C4C200CD13}">
+<ds:datastoreItem xmlns:ds="http://schemas.openxmlformats.org/officeDocument/2006/customXml" ds:itemID="{AA38759E-BC1E-4AA9-98D8-7AD8F11A9AD2}">
   <ds:schemaRefs>
     <ds:schemaRef ds:uri="http://schemas.openxmlformats.org/officeDocument/2006/bibliography"/>
   </ds:schemaRefs>

</xml_diff>